<commit_message>
Chế độ Manual chạy ổn.
</commit_message>
<xml_diff>
--- a/Tìm hiểu ESP.docx
+++ b/Tìm hiểu ESP.docx
@@ -346,7 +346,7 @@
           <w:lang w:val="en-US"/>
         </w:rPr>
       </w:pPr>
-      <w:hyperlink r:id="rId11" w:history="1">
+      <w:hyperlink r:id="rId11" w:anchor="post1703627" w:history="1">
         <w:r>
           <w:rPr>
             <w:rStyle w:val="Siuktni"/>
@@ -363,6 +363,52 @@
           <w:lang w:val="en-US"/>
         </w:rPr>
       </w:pPr>
+      <w:r>
+        <w:rPr>
+          <w:lang w:val="en-US"/>
+        </w:rPr>
+        <w:t xml:space="preserve">  </w:t>
+      </w:r>
+      <w:hyperlink r:id="rId12" w:history="1">
+        <w:r>
+          <w:rPr>
+            <w:rStyle w:val="Siuktni"/>
+            <w:lang w:val="en-US"/>
+          </w:rPr>
+          <w:t>https://electronics.stackexchange.com/questions/244820/multiple-channel-independent-ac-dimmer-using-arduino</w:t>
+        </w:r>
+      </w:hyperlink>
+    </w:p>
+    <w:p>
+      <w:pPr>
+        <w:pStyle w:val="oancuaDanhsach"/>
+        <w:rPr>
+          <w:lang w:val="en-US"/>
+        </w:rPr>
+      </w:pPr>
+      <w:r>
+        <w:rPr>
+          <w:lang w:val="en-US"/>
+        </w:rPr>
+        <w:t xml:space="preserve">  </w:t>
+      </w:r>
+      <w:hyperlink r:id="rId13" w:history="1">
+        <w:r>
+          <w:rPr>
+            <w:rStyle w:val="Siuktni"/>
+            <w:lang w:val="en-US"/>
+          </w:rPr>
+          <w:t>https://how2electronics.com/220v-ac-light-fan-dimmer-using-triac-arduino/</w:t>
+        </w:r>
+      </w:hyperlink>
+    </w:p>
+    <w:p>
+      <w:pPr>
+        <w:pStyle w:val="oancuaDanhsach"/>
+        <w:rPr>
+          <w:lang w:val="en-US"/>
+        </w:rPr>
+      </w:pPr>
     </w:p>
     <w:p>
       <w:pPr>
@@ -413,7 +459,7 @@
         </w:rPr>
         <w:t xml:space="preserve">Hướng dẫn đây: </w:t>
       </w:r>
-      <w:hyperlink r:id="rId12" w:history="1">
+      <w:hyperlink r:id="rId14" w:history="1">
         <w:r>
           <w:rPr>
             <w:rStyle w:val="Siuktni"/>
@@ -465,7 +511,6 @@
         <w:rPr>
           <w:lang w:val="en-US"/>
         </w:rPr>
-        <w:lastRenderedPageBreak/>
         <w:t>Tạo project</w:t>
       </w:r>
     </w:p>
@@ -519,7 +564,7 @@
         </w:rPr>
         <w:t xml:space="preserve">Ví dụ đây: </w:t>
       </w:r>
-      <w:hyperlink r:id="rId13" w:history="1">
+      <w:hyperlink r:id="rId15" w:history="1">
         <w:r>
           <w:rPr>
             <w:rStyle w:val="Siuktni"/>
@@ -541,9 +586,10 @@
         <w:rPr>
           <w:lang w:val="en-US"/>
         </w:rPr>
+        <w:lastRenderedPageBreak/>
         <w:t xml:space="preserve">Tài liệu đây: </w:t>
       </w:r>
-      <w:hyperlink r:id="rId14" w:history="1">
+      <w:hyperlink r:id="rId16" w:anchor="blynk-firmware-virtual-pins-control" w:history="1">
         <w:r>
           <w:rPr>
             <w:rStyle w:val="Siuktni"/>
@@ -609,6 +655,7 @@
       </w:r>
       <w:r>
         <w:rPr>
+          <w:noProof/>
           <w:lang w:val="en-US"/>
         </w:rPr>
         <w:drawing>
@@ -627,7 +674,7 @@
                     <pic:cNvPicPr/>
                   </pic:nvPicPr>
                   <pic:blipFill>
-                    <a:blip r:embed="rId15"/>
+                    <a:blip r:embed="rId17"/>
                     <a:stretch>
                       <a:fillRect/>
                     </a:stretch>
@@ -657,6 +704,7 @@
       </w:pPr>
       <w:r>
         <w:rPr>
+          <w:noProof/>
           <w:lang w:val="en-US"/>
         </w:rPr>
         <w:drawing>
@@ -683,7 +731,7 @@
                     <pic:cNvPicPr/>
                   </pic:nvPicPr>
                   <pic:blipFill>
-                    <a:blip r:embed="rId16" cstate="print">
+                    <a:blip r:embed="rId18" cstate="print">
                       <a:extLst>
                         <a:ext uri="{28A0092B-C50C-407E-A947-70E740481C1C}">
                           <a14:useLocalDpi xmlns:a14="http://schemas.microsoft.com/office/drawing/2010/main" val="0"/>
@@ -804,25 +852,17 @@
     </w:p>
     <w:p>
       <w:pPr>
-        <w:rPr>
-          <w:lang w:val="en-US"/>
-        </w:rPr>
-      </w:pPr>
-    </w:p>
-    <w:p>
-      <w:pPr>
-        <w:rPr>
-          <w:lang w:val="en-US"/>
-        </w:rPr>
-      </w:pPr>
-      <w:r>
-        <w:rPr>
+        <w:keepNext/>
+      </w:pPr>
+      <w:r>
+        <w:rPr>
+          <w:noProof/>
           <w:lang w:val="en-US"/>
         </w:rPr>
         <w:drawing>
-          <wp:inline distT="0" distB="0" distL="0" distR="0" wp14:anchorId="0A7E3BE1" wp14:editId="70C3F3B5">
-            <wp:extent cx="2539720" cy="2506980"/>
-            <wp:effectExtent l="0" t="0" r="0" b="7620"/>
+          <wp:inline distT="0" distB="0" distL="0" distR="0" wp14:anchorId="0A7E3BE1" wp14:editId="2C2F20CF">
+            <wp:extent cx="1921329" cy="1896561"/>
+            <wp:effectExtent l="0" t="0" r="3175" b="8890"/>
             <wp:docPr id="1" name="Hình ảnh 1"/>
             <wp:cNvGraphicFramePr>
               <a:graphicFrameLocks xmlns:a="http://schemas.openxmlformats.org/drawingml/2006/main" noChangeAspect="1"/>
@@ -835,7 +875,7 @@
                     <pic:cNvPicPr/>
                   </pic:nvPicPr>
                   <pic:blipFill>
-                    <a:blip r:embed="rId17"/>
+                    <a:blip r:embed="rId19"/>
                     <a:stretch>
                       <a:fillRect/>
                     </a:stretch>
@@ -843,7 +883,7 @@
                   <pic:spPr>
                     <a:xfrm>
                       <a:off x="0" y="0"/>
-                      <a:ext cx="2553450" cy="2520533"/>
+                      <a:ext cx="1940903" cy="1915883"/>
                     </a:xfrm>
                     <a:prstGeom prst="rect">
                       <a:avLst/>
@@ -856,9 +896,601 @@
         </w:drawing>
       </w:r>
     </w:p>
+    <w:p>
+      <w:pPr>
+        <w:pStyle w:val="Chuthich"/>
+        <w:rPr>
+          <w:lang w:val="en-US"/>
+        </w:rPr>
+      </w:pPr>
+      <w:r>
+        <w:t xml:space="preserve">Hình </w:t>
+      </w:r>
+      <w:r>
+        <w:fldChar w:fldCharType="begin"/>
+      </w:r>
+      <w:r>
+        <w:instrText xml:space="preserve"> SEQ Hình \* ARABIC </w:instrText>
+      </w:r>
+      <w:r>
+        <w:fldChar w:fldCharType="separate"/>
+      </w:r>
+      <w:r>
+        <w:rPr>
+          <w:noProof/>
+        </w:rPr>
+        <w:t>1</w:t>
+      </w:r>
+      <w:r>
+        <w:fldChar w:fldCharType="end"/>
+      </w:r>
+      <w:r>
+        <w:rPr>
+          <w:lang w:val="en-US"/>
+        </w:rPr>
+        <w:t>: Mã QR project</w:t>
+      </w:r>
+    </w:p>
+    <w:p>
+      <w:pPr>
+        <w:rPr>
+          <w:lang w:val="en-US"/>
+        </w:rPr>
+      </w:pPr>
+    </w:p>
+    <w:p>
+      <w:pPr>
+        <w:rPr>
+          <w:lang w:val="en-US"/>
+        </w:rPr>
+      </w:pPr>
+    </w:p>
+    <w:p>
+      <w:pPr>
+        <w:rPr>
+          <w:lang w:val="en-US"/>
+        </w:rPr>
+      </w:pPr>
+    </w:p>
+    <w:p>
+      <w:pPr>
+        <w:pStyle w:val="oancuaDanhsach"/>
+        <w:numPr>
+          <w:ilvl w:val="0"/>
+          <w:numId w:val="1"/>
+        </w:numPr>
+        <w:rPr>
+          <w:lang w:val="en-US"/>
+        </w:rPr>
+      </w:pPr>
+      <w:r>
+        <w:rPr>
+          <w:lang w:val="en-US"/>
+        </w:rPr>
+        <w:t>Làm mạch</w:t>
+      </w:r>
+    </w:p>
+    <w:p>
+      <w:pPr>
+        <w:pStyle w:val="oancuaDanhsach"/>
+        <w:ind w:left="360"/>
+        <w:rPr>
+          <w:lang w:val="en-US"/>
+        </w:rPr>
+      </w:pPr>
+      <w:r>
+        <w:rPr>
+          <w:lang w:val="en-US"/>
+        </w:rPr>
+        <w:t xml:space="preserve">Tham khảo: </w:t>
+      </w:r>
+    </w:p>
+    <w:p>
+      <w:pPr>
+        <w:pStyle w:val="oancuaDanhsach"/>
+        <w:numPr>
+          <w:ilvl w:val="0"/>
+          <w:numId w:val="3"/>
+        </w:numPr>
+        <w:rPr>
+          <w:lang w:val="en-US"/>
+        </w:rPr>
+      </w:pPr>
+      <w:r>
+        <w:rPr>
+          <w:lang w:val="en-US"/>
+        </w:rPr>
+        <w:t>Mạch phát hiện điểm không</w:t>
+      </w:r>
+      <w:r>
+        <w:rPr>
+          <w:lang w:val="en-US"/>
+        </w:rPr>
+        <w:t xml:space="preserve"> (</w:t>
+      </w:r>
+      <w:r>
+        <w:rPr>
+          <w:lang w:val="en-US"/>
+        </w:rPr>
+        <w:t>Zero cross detection</w:t>
+      </w:r>
+      <w:r>
+        <w:rPr>
+          <w:lang w:val="en-US"/>
+        </w:rPr>
+        <w:t>)</w:t>
+      </w:r>
+    </w:p>
+    <w:p>
+      <w:pPr>
+        <w:pStyle w:val="oancuaDanhsach"/>
+        <w:rPr>
+          <w:lang w:val="en-US"/>
+        </w:rPr>
+      </w:pPr>
+      <w:r>
+        <w:rPr>
+          <w:noProof/>
+        </w:rPr>
+        <w:drawing>
+          <wp:inline distT="0" distB="0" distL="0" distR="0" wp14:anchorId="7FBF7363" wp14:editId="7243BFEC">
+            <wp:extent cx="2281767" cy="1190127"/>
+            <wp:effectExtent l="0" t="0" r="4445" b="0"/>
+            <wp:docPr id="8" name="Hình ảnh 8"/>
+            <wp:cNvGraphicFramePr>
+              <a:graphicFrameLocks xmlns:a="http://schemas.openxmlformats.org/drawingml/2006/main" noChangeAspect="1"/>
+            </wp:cNvGraphicFramePr>
+            <a:graphic xmlns:a="http://schemas.openxmlformats.org/drawingml/2006/main">
+              <a:graphicData uri="http://schemas.openxmlformats.org/drawingml/2006/picture">
+                <pic:pic xmlns:pic="http://schemas.openxmlformats.org/drawingml/2006/picture">
+                  <pic:nvPicPr>
+                    <pic:cNvPr id="0" name="Picture 1"/>
+                    <pic:cNvPicPr>
+                      <a:picLocks noChangeAspect="1" noChangeArrowheads="1"/>
+                    </pic:cNvPicPr>
+                  </pic:nvPicPr>
+                  <pic:blipFill>
+                    <a:blip r:embed="rId20" cstate="print">
+                      <a:extLst>
+                        <a:ext uri="{28A0092B-C50C-407E-A947-70E740481C1C}">
+                          <a14:useLocalDpi xmlns:a14="http://schemas.microsoft.com/office/drawing/2010/main" val="0"/>
+                        </a:ext>
+                      </a:extLst>
+                    </a:blip>
+                    <a:srcRect/>
+                    <a:stretch>
+                      <a:fillRect/>
+                    </a:stretch>
+                  </pic:blipFill>
+                  <pic:spPr bwMode="auto">
+                    <a:xfrm>
+                      <a:off x="0" y="0"/>
+                      <a:ext cx="2303916" cy="1201679"/>
+                    </a:xfrm>
+                    <a:prstGeom prst="rect">
+                      <a:avLst/>
+                    </a:prstGeom>
+                    <a:noFill/>
+                    <a:ln>
+                      <a:noFill/>
+                    </a:ln>
+                  </pic:spPr>
+                </pic:pic>
+              </a:graphicData>
+            </a:graphic>
+          </wp:inline>
+        </w:drawing>
+      </w:r>
+      <w:r>
+        <w:rPr>
+          <w:noProof/>
+        </w:rPr>
+        <w:drawing>
+          <wp:inline distT="0" distB="0" distL="0" distR="0" wp14:anchorId="16FA9C0E" wp14:editId="785D53D7">
+            <wp:extent cx="2255820" cy="1265766"/>
+            <wp:effectExtent l="0" t="0" r="0" b="0"/>
+            <wp:docPr id="11" name="Hình ảnh 11" descr="Zero-crossing pulse detector circuit using a H11AA1 opto-coupler."/>
+            <wp:cNvGraphicFramePr>
+              <a:graphicFrameLocks xmlns:a="http://schemas.openxmlformats.org/drawingml/2006/main" noChangeAspect="1"/>
+            </wp:cNvGraphicFramePr>
+            <a:graphic xmlns:a="http://schemas.openxmlformats.org/drawingml/2006/main">
+              <a:graphicData uri="http://schemas.openxmlformats.org/drawingml/2006/picture">
+                <pic:pic xmlns:pic="http://schemas.openxmlformats.org/drawingml/2006/picture">
+                  <pic:nvPicPr>
+                    <pic:cNvPr id="0" name="Picture 5" descr="Zero-crossing pulse detector circuit using a H11AA1 opto-coupler."/>
+                    <pic:cNvPicPr>
+                      <a:picLocks noChangeAspect="1" noChangeArrowheads="1"/>
+                    </pic:cNvPicPr>
+                  </pic:nvPicPr>
+                  <pic:blipFill>
+                    <a:blip r:embed="rId21" cstate="print">
+                      <a:extLst>
+                        <a:ext uri="{28A0092B-C50C-407E-A947-70E740481C1C}">
+                          <a14:useLocalDpi xmlns:a14="http://schemas.microsoft.com/office/drawing/2010/main" val="0"/>
+                        </a:ext>
+                      </a:extLst>
+                    </a:blip>
+                    <a:srcRect/>
+                    <a:stretch>
+                      <a:fillRect/>
+                    </a:stretch>
+                  </pic:blipFill>
+                  <pic:spPr bwMode="auto">
+                    <a:xfrm>
+                      <a:off x="0" y="0"/>
+                      <a:ext cx="2275700" cy="1276921"/>
+                    </a:xfrm>
+                    <a:prstGeom prst="rect">
+                      <a:avLst/>
+                    </a:prstGeom>
+                    <a:noFill/>
+                    <a:ln>
+                      <a:noFill/>
+                    </a:ln>
+                  </pic:spPr>
+                </pic:pic>
+              </a:graphicData>
+            </a:graphic>
+          </wp:inline>
+        </w:drawing>
+      </w:r>
+      <w:r>
+        <w:rPr>
+          <w:noProof/>
+        </w:rPr>
+        <w:drawing>
+          <wp:inline distT="0" distB="0" distL="0" distR="0" wp14:anchorId="11004DAC" wp14:editId="1C729020">
+            <wp:extent cx="2290233" cy="1285075"/>
+            <wp:effectExtent l="0" t="0" r="0" b="0"/>
+            <wp:docPr id="12" name="Hình ảnh 12" descr="Zero-crossing pulse detector circuit using a 4N25 opto-coupler."/>
+            <wp:cNvGraphicFramePr>
+              <a:graphicFrameLocks xmlns:a="http://schemas.openxmlformats.org/drawingml/2006/main" noChangeAspect="1"/>
+            </wp:cNvGraphicFramePr>
+            <a:graphic xmlns:a="http://schemas.openxmlformats.org/drawingml/2006/main">
+              <a:graphicData uri="http://schemas.openxmlformats.org/drawingml/2006/picture">
+                <pic:pic xmlns:pic="http://schemas.openxmlformats.org/drawingml/2006/picture">
+                  <pic:nvPicPr>
+                    <pic:cNvPr id="0" name="Picture 7" descr="Zero-crossing pulse detector circuit using a 4N25 opto-coupler."/>
+                    <pic:cNvPicPr>
+                      <a:picLocks noChangeAspect="1" noChangeArrowheads="1"/>
+                    </pic:cNvPicPr>
+                  </pic:nvPicPr>
+                  <pic:blipFill>
+                    <a:blip r:embed="rId22" cstate="print">
+                      <a:extLst>
+                        <a:ext uri="{28A0092B-C50C-407E-A947-70E740481C1C}">
+                          <a14:useLocalDpi xmlns:a14="http://schemas.microsoft.com/office/drawing/2010/main" val="0"/>
+                        </a:ext>
+                      </a:extLst>
+                    </a:blip>
+                    <a:srcRect/>
+                    <a:stretch>
+                      <a:fillRect/>
+                    </a:stretch>
+                  </pic:blipFill>
+                  <pic:spPr bwMode="auto">
+                    <a:xfrm>
+                      <a:off x="0" y="0"/>
+                      <a:ext cx="2313538" cy="1298152"/>
+                    </a:xfrm>
+                    <a:prstGeom prst="rect">
+                      <a:avLst/>
+                    </a:prstGeom>
+                    <a:noFill/>
+                    <a:ln>
+                      <a:noFill/>
+                    </a:ln>
+                  </pic:spPr>
+                </pic:pic>
+              </a:graphicData>
+            </a:graphic>
+          </wp:inline>
+        </w:drawing>
+      </w:r>
+    </w:p>
+    <w:p>
+      <w:pPr>
+        <w:pStyle w:val="oancuaDanhsach"/>
+        <w:rPr>
+          <w:lang w:val="en-US"/>
+        </w:rPr>
+      </w:pPr>
+    </w:p>
+    <w:p>
+      <w:pPr>
+        <w:pStyle w:val="oancuaDanhsach"/>
+        <w:numPr>
+          <w:ilvl w:val="0"/>
+          <w:numId w:val="3"/>
+        </w:numPr>
+        <w:rPr>
+          <w:lang w:val="en-US"/>
+        </w:rPr>
+      </w:pPr>
+      <w:r>
+        <w:rPr>
+          <w:noProof/>
+        </w:rPr>
+        <mc:AlternateContent>
+          <mc:Choice Requires="wps">
+            <w:drawing>
+              <wp:anchor distT="0" distB="0" distL="114300" distR="114300" simplePos="0" relativeHeight="251664384" behindDoc="0" locked="0" layoutInCell="1" allowOverlap="1" wp14:anchorId="79B5E3C5" wp14:editId="7602E65A">
+                <wp:simplePos x="0" y="0"/>
+                <wp:positionH relativeFrom="column">
+                  <wp:posOffset>1422400</wp:posOffset>
+                </wp:positionH>
+                <wp:positionV relativeFrom="paragraph">
+                  <wp:posOffset>1544320</wp:posOffset>
+                </wp:positionV>
+                <wp:extent cx="2289810" cy="198755"/>
+                <wp:effectExtent l="0" t="0" r="0" b="0"/>
+                <wp:wrapTopAndBottom/>
+                <wp:docPr id="10" name="Hộp Văn bản 10"/>
+                <wp:cNvGraphicFramePr/>
+                <a:graphic xmlns:a="http://schemas.openxmlformats.org/drawingml/2006/main">
+                  <a:graphicData uri="http://schemas.microsoft.com/office/word/2010/wordprocessingShape">
+                    <wps:wsp>
+                      <wps:cNvSpPr txBox="1"/>
+                      <wps:spPr>
+                        <a:xfrm>
+                          <a:off x="0" y="0"/>
+                          <a:ext cx="2289810" cy="198755"/>
+                        </a:xfrm>
+                        <a:prstGeom prst="rect">
+                          <a:avLst/>
+                        </a:prstGeom>
+                        <a:solidFill>
+                          <a:prstClr val="white"/>
+                        </a:solidFill>
+                        <a:ln>
+                          <a:noFill/>
+                        </a:ln>
+                      </wps:spPr>
+                      <wps:txbx>
+                        <w:txbxContent>
+                          <w:p>
+                            <w:pPr>
+                              <w:pStyle w:val="Chuthich"/>
+                              <w:rPr>
+                                <w:noProof/>
+                                <w:sz w:val="26"/>
+                              </w:rPr>
+                            </w:pPr>
+                            <w:r>
+                              <w:t xml:space="preserve">Hình </w:t>
+                            </w:r>
+                            <w:r>
+                              <w:fldChar w:fldCharType="begin"/>
+                            </w:r>
+                            <w:r>
+                              <w:instrText xml:space="preserve"> SEQ Hình \* ARABIC </w:instrText>
+                            </w:r>
+                            <w:r>
+                              <w:fldChar w:fldCharType="separate"/>
+                            </w:r>
+                            <w:r>
+                              <w:rPr>
+                                <w:noProof/>
+                              </w:rPr>
+                              <w:t>2</w:t>
+                            </w:r>
+                            <w:r>
+                              <w:fldChar w:fldCharType="end"/>
+                            </w:r>
+                            <w:r>
+                              <w:rPr>
+                                <w:lang w:val="en-US"/>
+                              </w:rPr>
+                              <w:t>: Mach Dimmer đơn giản</w:t>
+                            </w:r>
+                          </w:p>
+                        </w:txbxContent>
+                      </wps:txbx>
+                      <wps:bodyPr rot="0" spcFirstLastPara="0" vertOverflow="overflow" horzOverflow="overflow" vert="horz" wrap="square" lIns="0" tIns="0" rIns="0" bIns="0" numCol="1" spcCol="0" rtlCol="0" fromWordArt="0" anchor="t" anchorCtr="0" forceAA="0" compatLnSpc="1">
+                        <a:prstTxWarp prst="textNoShape">
+                          <a:avLst/>
+                        </a:prstTxWarp>
+                        <a:noAutofit/>
+                      </wps:bodyPr>
+                    </wps:wsp>
+                  </a:graphicData>
+                </a:graphic>
+                <wp14:sizeRelH relativeFrom="margin">
+                  <wp14:pctWidth>0</wp14:pctWidth>
+                </wp14:sizeRelH>
+                <wp14:sizeRelV relativeFrom="margin">
+                  <wp14:pctHeight>0</wp14:pctHeight>
+                </wp14:sizeRelV>
+              </wp:anchor>
+            </w:drawing>
+          </mc:Choice>
+          <mc:Fallback>
+            <w:pict>
+              <v:shapetype w14:anchorId="79B5E3C5" id="_x0000_t202" coordsize="21600,21600" o:spt="202" path="m,l,21600r21600,l21600,xe">
+                <v:stroke joinstyle="miter"/>
+                <v:path gradientshapeok="t" o:connecttype="rect"/>
+              </v:shapetype>
+              <v:shape id="Hộp Văn bản 10" o:spid="_x0000_s1026" type="#_x0000_t202" style="position:absolute;left:0;text-align:left;margin-left:112pt;margin-top:121.6pt;width:180.3pt;height:15.65pt;z-index:251664384;visibility:visible;mso-wrap-style:square;mso-width-percent:0;mso-height-percent:0;mso-wrap-distance-left:9pt;mso-wrap-distance-top:0;mso-wrap-distance-right:9pt;mso-wrap-distance-bottom:0;mso-position-horizontal:absolute;mso-position-horizontal-relative:text;mso-position-vertical:absolute;mso-position-vertical-relative:text;mso-width-percent:0;mso-height-percent:0;mso-width-relative:margin;mso-height-relative:margin;v-text-anchor:top" o:gfxdata="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" stroked="f">
+                <v:textbox inset="0,0,0,0">
+                  <w:txbxContent>
+                    <w:p>
+                      <w:pPr>
+                        <w:pStyle w:val="Chuthich"/>
+                        <w:rPr>
+                          <w:noProof/>
+                          <w:sz w:val="26"/>
+                        </w:rPr>
+                      </w:pPr>
+                      <w:r>
+                        <w:t xml:space="preserve">Hình </w:t>
+                      </w:r>
+                      <w:r>
+                        <w:fldChar w:fldCharType="begin"/>
+                      </w:r>
+                      <w:r>
+                        <w:instrText xml:space="preserve"> SEQ Hình \* ARABIC </w:instrText>
+                      </w:r>
+                      <w:r>
+                        <w:fldChar w:fldCharType="separate"/>
+                      </w:r>
+                      <w:r>
+                        <w:rPr>
+                          <w:noProof/>
+                        </w:rPr>
+                        <w:t>2</w:t>
+                      </w:r>
+                      <w:r>
+                        <w:fldChar w:fldCharType="end"/>
+                      </w:r>
+                      <w:r>
+                        <w:rPr>
+                          <w:lang w:val="en-US"/>
+                        </w:rPr>
+                        <w:t>: Mach Dimmer đơn giản</w:t>
+                      </w:r>
+                    </w:p>
+                  </w:txbxContent>
+                </v:textbox>
+                <w10:wrap type="topAndBottom"/>
+              </v:shape>
+            </w:pict>
+          </mc:Fallback>
+        </mc:AlternateContent>
+      </w:r>
+      <w:r>
+        <w:rPr>
+          <w:noProof/>
+        </w:rPr>
+        <w:drawing>
+          <wp:anchor distT="0" distB="0" distL="114300" distR="114300" simplePos="0" relativeHeight="251662336" behindDoc="0" locked="0" layoutInCell="1" allowOverlap="1" wp14:anchorId="02DF9B66" wp14:editId="1667F373">
+            <wp:simplePos x="0" y="0"/>
+            <wp:positionH relativeFrom="column">
+              <wp:posOffset>1422400</wp:posOffset>
+            </wp:positionH>
+            <wp:positionV relativeFrom="paragraph">
+              <wp:posOffset>333375</wp:posOffset>
+            </wp:positionV>
+            <wp:extent cx="3051810" cy="1153795"/>
+            <wp:effectExtent l="0" t="0" r="0" b="8255"/>
+            <wp:wrapTopAndBottom/>
+            <wp:docPr id="9" name="Hình ảnh 9" descr="Arduino bluetooth TRIAC ac dimmer"/>
+            <wp:cNvGraphicFramePr>
+              <a:graphicFrameLocks xmlns:a="http://schemas.openxmlformats.org/drawingml/2006/main" noChangeAspect="1"/>
+            </wp:cNvGraphicFramePr>
+            <a:graphic xmlns:a="http://schemas.openxmlformats.org/drawingml/2006/main">
+              <a:graphicData uri="http://schemas.openxmlformats.org/drawingml/2006/picture">
+                <pic:pic xmlns:pic="http://schemas.openxmlformats.org/drawingml/2006/picture">
+                  <pic:nvPicPr>
+                    <pic:cNvPr id="0" name="Picture 3" descr="Arduino bluetooth TRIAC ac dimmer"/>
+                    <pic:cNvPicPr>
+                      <a:picLocks noChangeAspect="1" noChangeArrowheads="1"/>
+                    </pic:cNvPicPr>
+                  </pic:nvPicPr>
+                  <pic:blipFill>
+                    <a:blip r:embed="rId23" cstate="print">
+                      <a:extLst>
+                        <a:ext uri="{28A0092B-C50C-407E-A947-70E740481C1C}">
+                          <a14:useLocalDpi xmlns:a14="http://schemas.microsoft.com/office/drawing/2010/main" val="0"/>
+                        </a:ext>
+                      </a:extLst>
+                    </a:blip>
+                    <a:srcRect/>
+                    <a:stretch>
+                      <a:fillRect/>
+                    </a:stretch>
+                  </pic:blipFill>
+                  <pic:spPr bwMode="auto">
+                    <a:xfrm>
+                      <a:off x="0" y="0"/>
+                      <a:ext cx="3051810" cy="1153795"/>
+                    </a:xfrm>
+                    <a:prstGeom prst="rect">
+                      <a:avLst/>
+                    </a:prstGeom>
+                    <a:noFill/>
+                    <a:ln>
+                      <a:noFill/>
+                    </a:ln>
+                  </pic:spPr>
+                </pic:pic>
+              </a:graphicData>
+            </a:graphic>
+            <wp14:sizeRelH relativeFrom="margin">
+              <wp14:pctWidth>0</wp14:pctWidth>
+            </wp14:sizeRelH>
+            <wp14:sizeRelV relativeFrom="margin">
+              <wp14:pctHeight>0</wp14:pctHeight>
+            </wp14:sizeRelV>
+          </wp:anchor>
+        </w:drawing>
+      </w:r>
+      <w:r>
+        <w:rPr>
+          <w:lang w:val="en-US"/>
+        </w:rPr>
+        <w:t>Mạch Dimmer</w:t>
+      </w:r>
+    </w:p>
+    <w:p>
+      <w:pPr>
+        <w:pStyle w:val="oancuaDanhsach"/>
+        <w:rPr>
+          <w:lang w:val="en-US"/>
+        </w:rPr>
+      </w:pPr>
+    </w:p>
+    <w:p>
+      <w:pPr>
+        <w:pStyle w:val="oancuaDanhsach"/>
+        <w:rPr>
+          <w:lang w:val="en-US"/>
+        </w:rPr>
+      </w:pPr>
+      <w:r>
+        <w:rPr>
+          <w:lang w:val="en-US"/>
+        </w:rPr>
+        <w:lastRenderedPageBreak/>
+        <w:drawing>
+          <wp:inline distT="0" distB="0" distL="0" distR="0" wp14:anchorId="33DD27B2" wp14:editId="481ECEB8">
+            <wp:extent cx="5431971" cy="1516425"/>
+            <wp:effectExtent l="0" t="0" r="0" b="7620"/>
+            <wp:docPr id="7" name="Hình ảnh 7"/>
+            <wp:cNvGraphicFramePr>
+              <a:graphicFrameLocks xmlns:a="http://schemas.openxmlformats.org/drawingml/2006/main" noChangeAspect="1"/>
+            </wp:cNvGraphicFramePr>
+            <a:graphic xmlns:a="http://schemas.openxmlformats.org/drawingml/2006/main">
+              <a:graphicData uri="http://schemas.openxmlformats.org/drawingml/2006/picture">
+                <pic:pic xmlns:pic="http://schemas.openxmlformats.org/drawingml/2006/picture">
+                  <pic:nvPicPr>
+                    <pic:cNvPr id="1" name=""/>
+                    <pic:cNvPicPr/>
+                  </pic:nvPicPr>
+                  <pic:blipFill>
+                    <a:blip r:embed="rId24"/>
+                    <a:stretch>
+                      <a:fillRect/>
+                    </a:stretch>
+                  </pic:blipFill>
+                  <pic:spPr>
+                    <a:xfrm>
+                      <a:off x="0" y="0"/>
+                      <a:ext cx="5435037" cy="1517281"/>
+                    </a:xfrm>
+                    <a:prstGeom prst="rect">
+                      <a:avLst/>
+                    </a:prstGeom>
+                  </pic:spPr>
+                </pic:pic>
+              </a:graphicData>
+            </a:graphic>
+          </wp:inline>
+        </w:drawing>
+      </w:r>
+    </w:p>
     <w:sectPr>
       <w:pgSz w:w="12240" w:h="15840"/>
-      <w:pgMar w:top="1440" w:right="1440" w:bottom="1440" w:left="1440" w:header="720" w:footer="720" w:gutter="0"/>
+      <w:pgMar w:top="360" w:right="1440" w:bottom="360" w:left="1440" w:header="720" w:footer="720" w:gutter="0"/>
       <w:cols w:space="720"/>
       <w:docGrid w:linePitch="360"/>
     </w:sectPr>
@@ -986,6 +1618,95 @@
     </w:lvl>
   </w:abstractNum>
   <w:abstractNum w:abstractNumId="1" w15:restartNumberingAfterBreak="0">
+    <w:nsid w:val="3CC05F29"/>
+    <w:multiLevelType w:val="hybridMultilevel"/>
+    <w:tmpl w:val="24EA685E"/>
+    <w:lvl w:ilvl="0" w:tplc="042A000F">
+      <w:start w:val="1"/>
+      <w:numFmt w:val="decimal"/>
+      <w:lvlText w:val="%1."/>
+      <w:lvlJc w:val="left"/>
+      <w:pPr>
+        <w:ind w:left="720" w:hanging="360"/>
+      </w:pPr>
+      <w:rPr>
+        <w:rFonts w:hint="default"/>
+      </w:rPr>
+    </w:lvl>
+    <w:lvl w:ilvl="1" w:tplc="042A0019" w:tentative="1">
+      <w:start w:val="1"/>
+      <w:numFmt w:val="lowerLetter"/>
+      <w:lvlText w:val="%2."/>
+      <w:lvlJc w:val="left"/>
+      <w:pPr>
+        <w:ind w:left="1440" w:hanging="360"/>
+      </w:pPr>
+    </w:lvl>
+    <w:lvl w:ilvl="2" w:tplc="042A001B" w:tentative="1">
+      <w:start w:val="1"/>
+      <w:numFmt w:val="lowerRoman"/>
+      <w:lvlText w:val="%3."/>
+      <w:lvlJc w:val="right"/>
+      <w:pPr>
+        <w:ind w:left="2160" w:hanging="180"/>
+      </w:pPr>
+    </w:lvl>
+    <w:lvl w:ilvl="3" w:tplc="042A000F" w:tentative="1">
+      <w:start w:val="1"/>
+      <w:numFmt w:val="decimal"/>
+      <w:lvlText w:val="%4."/>
+      <w:lvlJc w:val="left"/>
+      <w:pPr>
+        <w:ind w:left="2880" w:hanging="360"/>
+      </w:pPr>
+    </w:lvl>
+    <w:lvl w:ilvl="4" w:tplc="042A0019" w:tentative="1">
+      <w:start w:val="1"/>
+      <w:numFmt w:val="lowerLetter"/>
+      <w:lvlText w:val="%5."/>
+      <w:lvlJc w:val="left"/>
+      <w:pPr>
+        <w:ind w:left="3600" w:hanging="360"/>
+      </w:pPr>
+    </w:lvl>
+    <w:lvl w:ilvl="5" w:tplc="042A001B" w:tentative="1">
+      <w:start w:val="1"/>
+      <w:numFmt w:val="lowerRoman"/>
+      <w:lvlText w:val="%6."/>
+      <w:lvlJc w:val="right"/>
+      <w:pPr>
+        <w:ind w:left="4320" w:hanging="180"/>
+      </w:pPr>
+    </w:lvl>
+    <w:lvl w:ilvl="6" w:tplc="042A000F" w:tentative="1">
+      <w:start w:val="1"/>
+      <w:numFmt w:val="decimal"/>
+      <w:lvlText w:val="%7."/>
+      <w:lvlJc w:val="left"/>
+      <w:pPr>
+        <w:ind w:left="5040" w:hanging="360"/>
+      </w:pPr>
+    </w:lvl>
+    <w:lvl w:ilvl="7" w:tplc="042A0019" w:tentative="1">
+      <w:start w:val="1"/>
+      <w:numFmt w:val="lowerLetter"/>
+      <w:lvlText w:val="%8."/>
+      <w:lvlJc w:val="left"/>
+      <w:pPr>
+        <w:ind w:left="5760" w:hanging="360"/>
+      </w:pPr>
+    </w:lvl>
+    <w:lvl w:ilvl="8" w:tplc="042A001B" w:tentative="1">
+      <w:start w:val="1"/>
+      <w:numFmt w:val="lowerRoman"/>
+      <w:lvlText w:val="%9."/>
+      <w:lvlJc w:val="right"/>
+      <w:pPr>
+        <w:ind w:left="6480" w:hanging="180"/>
+      </w:pPr>
+    </w:lvl>
+  </w:abstractNum>
+  <w:abstractNum w:abstractNumId="2" w15:restartNumberingAfterBreak="0">
     <w:nsid w:val="522B76A9"/>
     <w:multiLevelType w:val="hybridMultilevel"/>
     <w:tmpl w:val="BAF6F64A"/>
@@ -1102,6 +1823,9 @@
     <w:abstractNumId w:val="0"/>
   </w:num>
   <w:num w:numId="2">
+    <w:abstractNumId w:val="2"/>
+  </w:num>
+  <w:num w:numId="3">
     <w:abstractNumId w:val="1"/>
   </w:num>
 </w:numbering>
@@ -1509,6 +2233,7 @@
   <w:style w:type="character" w:default="1" w:styleId="Phngmcinhcuaoanvn">
     <w:name w:val="Default Paragraph Font"/>
     <w:uiPriority w:val="1"/>
+    <w:semiHidden/>
     <w:unhideWhenUsed/>
   </w:style>
   <w:style w:type="table" w:default="1" w:styleId="BangThngthng">
@@ -1564,6 +2289,25 @@
     <w:rPr>
       <w:color w:val="605E5C"/>
       <w:shd w:val="clear" w:color="auto" w:fill="E1DFDD"/>
+    </w:rPr>
+  </w:style>
+  <w:style w:type="paragraph" w:styleId="Chuthich">
+    <w:name w:val="caption"/>
+    <w:basedOn w:val="Binhthng"/>
+    <w:next w:val="Binhthng"/>
+    <w:uiPriority w:val="35"/>
+    <w:unhideWhenUsed/>
+    <w:qFormat/>
+    <w:rsid w:val="00B42585"/>
+    <w:pPr>
+      <w:spacing w:after="200" w:line="240" w:lineRule="auto"/>
+    </w:pPr>
+    <w:rPr>
+      <w:i/>
+      <w:iCs/>
+      <w:color w:val="44546A" w:themeColor="text2"/>
+      <w:sz w:val="18"/>
+      <w:szCs w:val="18"/>
     </w:rPr>
   </w:style>
 </w:styles>

</xml_diff>

<commit_message>
update cho co le
</commit_message>
<xml_diff>
--- a/Tìm hiểu ESP.docx
+++ b/Tìm hiểu ESP.docx
@@ -2958,6 +2958,38 @@
     </w:p>
     <w:p>
       <w:pPr>
+        <w:pStyle w:val="oancuaDanhsach"/>
+        <w:numPr>
+          <w:ilvl w:val="0"/>
+          <w:numId w:val="2"/>
+        </w:numPr>
+        <w:rPr>
+          <w:lang w:val="en-US"/>
+        </w:rPr>
+      </w:pPr>
+      <w:r>
+        <w:rPr>
+          <w:lang w:val="en-US"/>
+        </w:rPr>
+        <w:t xml:space="preserve">Nạp Esp12 – Esp 07: </w:t>
+      </w:r>
+      <w:hyperlink r:id="rId32" w:history="1">
+        <w:r>
+          <w:rPr>
+            <w:rStyle w:val="Siuktni"/>
+            <w:lang w:val="en-US"/>
+          </w:rPr>
+          <w:t>https://hbinvent.com/dien-tu-nhung/esp8266/mach-nap-cho-esp8266.html</w:t>
+        </w:r>
+      </w:hyperlink>
+    </w:p>
+    <w:p>
+      <w:pPr>
+        <w:pStyle w:val="oancuaDanhsach"/>
+        <w:numPr>
+          <w:ilvl w:val="0"/>
+          <w:numId w:val="2"/>
+        </w:numPr>
         <w:rPr>
           <w:lang w:val="en-US"/>
         </w:rPr>
@@ -2992,6 +3024,7 @@
         <w:rPr>
           <w:lang w:val="en-US"/>
         </w:rPr>
+        <w:lastRenderedPageBreak/>
         <w:t>DHT21</w:t>
       </w:r>
     </w:p>
@@ -3074,7 +3107,7 @@
                     </pic:cNvPicPr>
                   </pic:nvPicPr>
                   <pic:blipFill>
-                    <a:blip r:embed="rId32" cstate="print">
+                    <a:blip r:embed="rId33" cstate="print">
                       <a:extLst>
                         <a:ext uri="{28A0092B-C50C-407E-A947-70E740481C1C}">
                           <a14:useLocalDpi xmlns:a14="http://schemas.microsoft.com/office/drawing/2010/main" val="0"/>
@@ -3127,7 +3160,7 @@
                     </pic:cNvPicPr>
                   </pic:nvPicPr>
                   <pic:blipFill>
-                    <a:blip r:embed="rId33" cstate="print">
+                    <a:blip r:embed="rId34" cstate="print">
                       <a:extLst>
                         <a:ext uri="{28A0092B-C50C-407E-A947-70E740481C1C}">
                           <a14:useLocalDpi xmlns:a14="http://schemas.microsoft.com/office/drawing/2010/main" val="0"/>
@@ -3180,7 +3213,7 @@
                     </pic:cNvPicPr>
                   </pic:nvPicPr>
                   <pic:blipFill>
-                    <a:blip r:embed="rId34" cstate="print">
+                    <a:blip r:embed="rId35" cstate="print">
                       <a:extLst>
                         <a:ext uri="{28A0092B-C50C-407E-A947-70E740481C1C}">
                           <a14:useLocalDpi xmlns:a14="http://schemas.microsoft.com/office/drawing/2010/main" val="0"/>
@@ -3242,7 +3275,7 @@
                     </pic:cNvPicPr>
                   </pic:nvPicPr>
                   <pic:blipFill>
-                    <a:blip r:embed="rId35" cstate="print">
+                    <a:blip r:embed="rId36" cstate="print">
                       <a:extLst>
                         <a:ext uri="{28A0092B-C50C-407E-A947-70E740481C1C}">
                           <a14:useLocalDpi xmlns:a14="http://schemas.microsoft.com/office/drawing/2010/main" val="0"/>
@@ -3345,14 +3378,27 @@
                             <w:r>
                               <w:t xml:space="preserve">Hình </w:t>
                             </w:r>
-                            <w:fldSimple w:instr=" SEQ Hình \* ARABIC ">
-                              <w:r>
-                                <w:rPr>
-                                  <w:noProof/>
-                                </w:rPr>
-                                <w:t>2</w:t>
-                              </w:r>
-                            </w:fldSimple>
+                            <w:r>
+                              <w:fldChar w:fldCharType="begin"/>
+                            </w:r>
+                            <w:r>
+                              <w:instrText xml:space="preserve"> SEQ Hình \* ARABIC </w:instrText>
+                            </w:r>
+                            <w:r>
+                              <w:fldChar w:fldCharType="separate"/>
+                            </w:r>
+                            <w:r>
+                              <w:rPr>
+                                <w:noProof/>
+                              </w:rPr>
+                              <w:t>2</w:t>
+                            </w:r>
+                            <w:r>
+                              <w:rPr>
+                                <w:noProof/>
+                              </w:rPr>
+                              <w:fldChar w:fldCharType="end"/>
+                            </w:r>
                             <w:r>
                               <w:rPr>
                                 <w:lang w:val="en-US"/>
@@ -3453,7 +3499,7 @@
                     </pic:cNvPicPr>
                   </pic:nvPicPr>
                   <pic:blipFill>
-                    <a:blip r:embed="rId36" cstate="print">
+                    <a:blip r:embed="rId37" cstate="print">
                       <a:extLst>
                         <a:ext uri="{28A0092B-C50C-407E-A947-70E740481C1C}">
                           <a14:useLocalDpi xmlns:a14="http://schemas.microsoft.com/office/drawing/2010/main" val="0"/>
@@ -3533,7 +3579,7 @@
                     <pic:cNvPicPr/>
                   </pic:nvPicPr>
                   <pic:blipFill>
-                    <a:blip r:embed="rId37"/>
+                    <a:blip r:embed="rId38"/>
                     <a:stretch>
                       <a:fillRect/>
                     </a:stretch>
@@ -3571,6 +3617,7 @@
       </w:pPr>
       <w:r>
         <w:rPr>
+          <w:noProof/>
           <w:lang w:val="en-US"/>
         </w:rPr>
         <w:drawing>
@@ -3589,7 +3636,7 @@
                     <pic:cNvPicPr/>
                   </pic:nvPicPr>
                   <pic:blipFill>
-                    <a:blip r:embed="rId38"/>
+                    <a:blip r:embed="rId39"/>
                     <a:stretch>
                       <a:fillRect/>
                     </a:stretch>
@@ -3705,7 +3752,7 @@
           <w:lang w:val="en-US"/>
         </w:rPr>
       </w:pPr>
-      <w:hyperlink r:id="rId39" w:history="1">
+      <w:hyperlink r:id="rId40" w:history="1">
         <w:r>
           <w:rPr>
             <w:rStyle w:val="Siuktni"/>
@@ -3755,7 +3802,7 @@
                     <pic:cNvPicPr/>
                   </pic:nvPicPr>
                   <pic:blipFill>
-                    <a:blip r:embed="rId40" cstate="print">
+                    <a:blip r:embed="rId41" cstate="print">
                       <a:extLst>
                         <a:ext uri="{28A0092B-C50C-407E-A947-70E740481C1C}">
                           <a14:useLocalDpi xmlns:a14="http://schemas.microsoft.com/office/drawing/2010/main" val="0"/>
@@ -3810,7 +3857,7 @@
                     <pic:cNvPicPr/>
                   </pic:nvPicPr>
                   <pic:blipFill>
-                    <a:blip r:embed="rId41">
+                    <a:blip r:embed="rId42">
                       <a:extLst>
                         <a:ext uri="{28A0092B-C50C-407E-A947-70E740481C1C}">
                           <a14:useLocalDpi xmlns:a14="http://schemas.microsoft.com/office/drawing/2010/main" val="0"/>
@@ -3871,7 +3918,7 @@
         </w:rPr>
         <w:br/>
       </w:r>
-      <w:hyperlink r:id="rId42" w:history="1">
+      <w:hyperlink r:id="rId43" w:history="1">
         <w:r>
           <w:rPr>
             <w:rStyle w:val="Siuktni"/>
@@ -3882,7 +3929,7 @@
       <w:r>
         <w:br/>
       </w:r>
-      <w:hyperlink r:id="rId43" w:history="1">
+      <w:hyperlink r:id="rId44" w:history="1">
         <w:r>
           <w:rPr>
             <w:rStyle w:val="Siuktni"/>
@@ -3895,7 +3942,7 @@
       <w:pPr>
         <w:ind w:left="360"/>
       </w:pPr>
-      <w:hyperlink r:id="rId44" w:history="1">
+      <w:hyperlink r:id="rId45" w:history="1">
         <w:r>
           <w:rPr>
             <w:rStyle w:val="Siuktni"/>

</xml_diff>